<commit_message>
Sistemato un Po class, è da riempire
</commit_message>
<xml_diff>
--- a/Documentazione/CRC_CARDS/CRC_CARDS.docx
+++ b/Documentazione/CRC_CARDS/CRC_CARDS.docx
@@ -662,9 +662,11 @@
             <w:tcW w:w="4814" w:type="dxa"/>
           </w:tcPr>
           <w:p>
-            <w:r>
-              <w:t>Turn</w:t>
-            </w:r>
+            <w:proofErr w:type="spellStart"/>
+            <w:r>
+              <w:t>Customer</w:t>
+            </w:r>
+            <w:proofErr w:type="spellEnd"/>
           </w:p>
         </w:tc>
       </w:tr>
@@ -868,11 +870,21 @@
             <w:tcW w:w="4814" w:type="dxa"/>
           </w:tcPr>
           <w:p>
-            <w:proofErr w:type="spellStart"/>
-            <w:r>
-              <w:t>Customer</w:t>
-            </w:r>
-            <w:proofErr w:type="spellEnd"/>
+            <w:r>
+              <w:t>Turn</w:t>
+            </w:r>
+          </w:p>
+          <w:p>
+            <w:proofErr w:type="spellStart"/>
+            <w:r>
+              <w:t>Event</w:t>
+            </w:r>
+            <w:proofErr w:type="spellEnd"/>
+          </w:p>
+          <w:p>
+            <w:r>
+              <w:t>Addetto</w:t>
+            </w:r>
           </w:p>
         </w:tc>
       </w:tr>
@@ -926,6 +938,9 @@
               <w:t>ListenerPanel</w:t>
             </w:r>
             <w:proofErr w:type="spellEnd"/>
+            <w:r>
+              <w:t xml:space="preserve"> (Abstract)</w:t>
+            </w:r>
           </w:p>
         </w:tc>
       </w:tr>
@@ -1311,15 +1326,28 @@
               <w:t xml:space="preserve">. </w:t>
             </w:r>
             <w:r>
-              <w:t>Le sue responsabilità sono quelle tipiche di un controllore nella rappresentazione “</w:t>
-            </w:r>
-            <w:proofErr w:type="spellStart"/>
-            <w:r>
-              <w:t>Entity-Boundary-Controll</w:t>
-            </w:r>
-            <w:proofErr w:type="spellEnd"/>
-            <w:r>
-              <w:t>”</w:t>
+              <w:t xml:space="preserve">Le sue responsabilità sono quelle tipiche di un </w:t>
+            </w:r>
+            <w:bookmarkStart w:id="0" w:name="_GoBack"/>
+            <w:bookmarkEnd w:id="0"/>
+            <w:r>
+              <w:t>controllore nella rappresentazione “</w:t>
+            </w:r>
+            <w:proofErr w:type="spellStart"/>
+            <w:r>
+              <w:t>Entity</w:t>
+            </w:r>
+            <w:proofErr w:type="spellEnd"/>
+            <w:r>
+              <w:t>-</w:t>
+            </w:r>
+            <w:proofErr w:type="spellStart"/>
+            <w:r>
+              <w:t>Boundary</w:t>
+            </w:r>
+            <w:proofErr w:type="spellEnd"/>
+            <w:r>
+              <w:t>-Control”</w:t>
             </w:r>
             <w:r>
               <w:t xml:space="preserve"> </w:t>
@@ -1403,6 +1431,9 @@
               <w:t>ListenerTable</w:t>
             </w:r>
             <w:proofErr w:type="spellEnd"/>
+            <w:r>
+              <w:t>(Abstract)</w:t>
+            </w:r>
           </w:p>
         </w:tc>
       </w:tr>
@@ -2015,6 +2046,9 @@
       </w:tr>
     </w:tbl>
     <w:p/>
+    <w:p/>
+    <w:p/>
+    <w:p/>
     <w:tbl>
       <w:tblPr>
         <w:tblStyle w:val="Grigliatabella"/>
@@ -2040,6 +2074,7 @@
               <w:rPr>
                 <w:b/>
               </w:rPr>
+              <w:lastRenderedPageBreak/>
               <w:t xml:space="preserve">Class </w:t>
             </w:r>
             <w:proofErr w:type="spellStart"/>
@@ -2173,7 +2208,6 @@
           <w:p>
             <w:proofErr w:type="spellStart"/>
             <w:r>
-              <w:lastRenderedPageBreak/>
               <w:t>ControlleCRDEvent</w:t>
             </w:r>
             <w:proofErr w:type="spellEnd"/>
@@ -2948,6 +2982,7 @@
               <w:rPr>
                 <w:b/>
               </w:rPr>
+              <w:lastRenderedPageBreak/>
               <w:t xml:space="preserve">Class </w:t>
             </w:r>
             <w:proofErr w:type="spellStart"/>
@@ -3094,7 +3129,6 @@
             </w:pPr>
             <w:proofErr w:type="spellStart"/>
             <w:r>
-              <w:lastRenderedPageBreak/>
               <w:t>ControlleStatistics</w:t>
             </w:r>
             <w:proofErr w:type="spellEnd"/>
@@ -3730,6 +3764,9 @@
               <w:t>GeneralPanel</w:t>
             </w:r>
             <w:proofErr w:type="spellEnd"/>
+            <w:r>
+              <w:t>(Abstract)</w:t>
+            </w:r>
           </w:p>
         </w:tc>
       </w:tr>
@@ -3851,6 +3888,7 @@
         </w:tc>
       </w:tr>
     </w:tbl>
+    <w:p/>
     <w:p/>
     <w:p/>
     <w:p/>
@@ -3879,6 +3917,7 @@
               <w:rPr>
                 <w:b/>
               </w:rPr>
+              <w:lastRenderedPageBreak/>
               <w:t xml:space="preserve">Class </w:t>
             </w:r>
             <w:proofErr w:type="spellStart"/>
@@ -4014,7 +4053,6 @@
           </w:tcPr>
           <w:p>
             <w:r>
-              <w:lastRenderedPageBreak/>
               <w:t>Interfaccia grafica per gestire gli eventi.</w:t>
             </w:r>
           </w:p>
@@ -4725,6 +4763,9 @@
       </w:tr>
     </w:tbl>
     <w:p/>
+    <w:p/>
+    <w:p/>
+    <w:p/>
     <w:tbl>
       <w:tblPr>
         <w:tblStyle w:val="Grigliatabella"/>
@@ -4750,6 +4791,7 @@
               <w:rPr>
                 <w:b/>
               </w:rPr>
+              <w:lastRenderedPageBreak/>
               <w:t xml:space="preserve">Class </w:t>
             </w:r>
             <w:proofErr w:type="spellStart"/>
@@ -4991,7 +5033,6 @@
               <w:rPr>
                 <w:b/>
               </w:rPr>
-              <w:lastRenderedPageBreak/>
               <w:t>Sub Class</w:t>
             </w:r>
           </w:p>
@@ -5603,8 +5644,6 @@
           <w:u w:val="single"/>
         </w:rPr>
       </w:pPr>
-      <w:bookmarkStart w:id="0" w:name="_GoBack"/>
-      <w:bookmarkEnd w:id="0"/>
     </w:p>
     <w:sectPr>
       <w:pgSz w:w="11906" w:h="16838"/>

</xml_diff>